<commit_message>
Added high level coding standards to the developer document
</commit_message>
<xml_diff>
--- a/icStars_development_guide.docx
+++ b/icStars_development_guide.docx
@@ -372,18 +372,12 @@
     <w:p/>
     <w:p>
       <w:r>
-        <w:t>/mobilesrc/android/assets/www/</w:t>
-      </w:r>
-      <w:r>
-        <w:t>index.html</w:t>
-      </w:r>
-    </w:p>
-    <w:p>
-      <w:r>
-        <w:t>/mobilesrc/android/assets/www/</w:t>
-      </w:r>
-      <w:r>
-        <w:t>js/</w:t>
+        <w:t>/mobilesrc/android/assets/www/index.html</w:t>
+      </w:r>
+    </w:p>
+    <w:p>
+      <w:r>
+        <w:t>/mobilesrc/android/assets/www/js/</w:t>
       </w:r>
       <w:r>
         <w:t>jquery.mobile-1.4.2.min.js</w:t>
@@ -391,10 +385,7 @@
     </w:p>
     <w:p>
       <w:r>
-        <w:t>/mobilesrc/android/assets/www/</w:t>
-      </w:r>
-      <w:r>
-        <w:t>css/</w:t>
+        <w:t>/mobilesrc/android/assets/www/css/</w:t>
       </w:r>
       <w:r>
         <w:t>jquery.mobile-1.4.2.min.css</w:t>
@@ -402,9 +393,521 @@
     </w:p>
     <w:p/>
     <w:p>
+      <w:r>
+        <w:t>Image files will be placed in a folder called “img”.</w:t>
+      </w:r>
+    </w:p>
+    <w:p/>
+    <w:p>
+      <w:r>
+        <w:t>For example:</w:t>
+      </w:r>
+    </w:p>
+    <w:p/>
+    <w:p>
+      <w:r>
+        <w:t>/mobilesrc/android/assets/www/img/apple.png</w:t>
+      </w:r>
+    </w:p>
+    <w:p>
+      <w:r>
+        <w:t>/mobilesrc/android/assets/www/img/orange.png</w:t>
+      </w:r>
+    </w:p>
+    <w:p>
+      <w:r>
+        <w:t>/mobilesrc/android/assets/www/img/grape.png</w:t>
+      </w:r>
+    </w:p>
+    <w:p/>
+    <w:p/>
+    <w:p>
+      <w:pPr>
+        <w:rPr>
+          <w:b/>
+        </w:rPr>
+      </w:pPr>
+      <w:r>
+        <w:rPr>
+          <w:b/>
+        </w:rPr>
+        <w:t>Coding Standards and Developer Expectations</w:t>
+      </w:r>
+    </w:p>
+    <w:p>
+      <w:pPr>
+        <w:rPr>
+          <w:b/>
+        </w:rPr>
+      </w:pPr>
+    </w:p>
+    <w:p>
+      <w:pPr>
+        <w:rPr>
+          <w:i/>
+        </w:rPr>
+      </w:pPr>
+      <w:r>
+        <w:rPr>
+          <w:i/>
+        </w:rPr>
+        <w:t>:: HTML ::</w:t>
+      </w:r>
+    </w:p>
+    <w:p/>
+    <w:p>
+      <w:pPr>
+        <w:pStyle w:val="ListParagraph"/>
+        <w:numPr>
+          <w:ilvl w:val="0"/>
+          <w:numId w:val="3"/>
+        </w:numPr>
+      </w:pPr>
+      <w:r>
+        <w:t>Use quotations marks around all element attributes</w:t>
+      </w:r>
+    </w:p>
+    <w:p>
+      <w:pPr>
+        <w:pStyle w:val="ListParagraph"/>
+        <w:numPr>
+          <w:ilvl w:val="0"/>
+          <w:numId w:val="3"/>
+        </w:numPr>
+      </w:pPr>
+      <w:r>
+        <w:t>Place a space between each element’s attributes</w:t>
+      </w:r>
+    </w:p>
+    <w:p/>
+    <w:p>
+      <w:r>
+        <w:rPr>
+          <w:noProof/>
+        </w:rPr>
+        <w:drawing>
+          <wp:inline distT="0" distB="0" distL="0" distR="0" wp14:anchorId="39F36FEC" wp14:editId="5F7488E8">
+            <wp:extent cx="5486400" cy="241935"/>
+            <wp:effectExtent l="0" t="0" r="0" b="12065"/>
+            <wp:docPr id="3" name="Picture 3"/>
+            <wp:cNvGraphicFramePr>
+              <a:graphicFrameLocks xmlns:a="http://schemas.openxmlformats.org/drawingml/2006/main" noChangeAspect="1"/>
+            </wp:cNvGraphicFramePr>
+            <a:graphic xmlns:a="http://schemas.openxmlformats.org/drawingml/2006/main">
+              <a:graphicData uri="http://schemas.openxmlformats.org/drawingml/2006/picture">
+                <pic:pic xmlns:pic="http://schemas.openxmlformats.org/drawingml/2006/picture">
+                  <pic:nvPicPr>
+                    <pic:cNvPr id="0" name="Screen Shot 2014-03-18 at 8.23.01 PM.png"/>
+                    <pic:cNvPicPr/>
+                  </pic:nvPicPr>
+                  <pic:blipFill>
+                    <a:blip r:embed="rId12">
+                      <a:extLst>
+                        <a:ext uri="{28A0092B-C50C-407E-A947-70E740481C1C}">
+                          <a14:useLocalDpi xmlns:a14="http://schemas.microsoft.com/office/drawing/2010/main" val="0"/>
+                        </a:ext>
+                      </a:extLst>
+                    </a:blip>
+                    <a:stretch>
+                      <a:fillRect/>
+                    </a:stretch>
+                  </pic:blipFill>
+                  <pic:spPr>
+                    <a:xfrm>
+                      <a:off x="0" y="0"/>
+                      <a:ext cx="5486400" cy="241935"/>
+                    </a:xfrm>
+                    <a:prstGeom prst="rect">
+                      <a:avLst/>
+                    </a:prstGeom>
+                  </pic:spPr>
+                </pic:pic>
+              </a:graphicData>
+            </a:graphic>
+          </wp:inline>
+        </w:drawing>
+      </w:r>
+    </w:p>
+    <w:p/>
+    <w:p>
+      <w:pPr>
+        <w:pStyle w:val="ListParagraph"/>
+        <w:numPr>
+          <w:ilvl w:val="0"/>
+          <w:numId w:val="2"/>
+        </w:numPr>
+      </w:pPr>
+      <w:r>
+        <w:t>Do not provide inline style for any HTML elements</w:t>
+      </w:r>
+    </w:p>
+    <w:p>
+      <w:pPr>
+        <w:pStyle w:val="ListParagraph"/>
+        <w:numPr>
+          <w:ilvl w:val="0"/>
+          <w:numId w:val="2"/>
+        </w:numPr>
+      </w:pPr>
+      <w:r>
+        <w:t>Do not create any Javascript between &lt;script&gt; tags in HTML markup</w:t>
+      </w:r>
+    </w:p>
+    <w:p>
+      <w:pPr>
+        <w:pStyle w:val="ListParagraph"/>
+        <w:numPr>
+          <w:ilvl w:val="0"/>
+          <w:numId w:val="2"/>
+        </w:numPr>
+      </w:pPr>
+      <w:r>
+        <w:t>Ensure that the HTML5 doctype is used for all HTML pages</w:t>
+      </w:r>
+    </w:p>
+    <w:p>
+      <w:pPr>
+        <w:pStyle w:val="ListParagraph"/>
+        <w:numPr>
+          <w:ilvl w:val="1"/>
+          <w:numId w:val="2"/>
+        </w:numPr>
+        <w:rPr>
+          <w:rFonts w:ascii="Times" w:eastAsia="Times New Roman" w:hAnsi="Times" w:cs="Times New Roman"/>
+          <w:sz w:val="20"/>
+          <w:szCs w:val="20"/>
+        </w:rPr>
+      </w:pPr>
+      <w:r>
+        <w:rPr>
+          <w:rFonts w:ascii="Courier" w:hAnsi="Courier" w:cs="Courier"/>
+          <w:sz w:val="21"/>
+          <w:szCs w:val="21"/>
+        </w:rPr>
+        <w:t>&lt;!DOCTYPE</w:t>
+      </w:r>
+      <w:r>
+        <w:rPr>
+          <w:rFonts w:ascii="Monaco" w:eastAsia="Times New Roman" w:hAnsi="Monaco" w:cs="Times New Roman"/>
+          <w:color w:val="4B4B4B"/>
+          <w:sz w:val="21"/>
+          <w:szCs w:val="21"/>
+          <w:shd w:val="clear" w:color="auto" w:fill="F5F7F8"/>
+        </w:rPr>
+        <w:t xml:space="preserve"> </w:t>
+      </w:r>
+      <w:r>
+        <w:rPr>
+          <w:rFonts w:ascii="Courier" w:hAnsi="Courier" w:cs="Courier"/>
+          <w:sz w:val="21"/>
+          <w:szCs w:val="21"/>
+        </w:rPr>
+        <w:t>html&gt;</w:t>
+      </w:r>
+    </w:p>
+    <w:p>
+      <w:pPr>
+        <w:pStyle w:val="ListParagraph"/>
+        <w:numPr>
+          <w:ilvl w:val="0"/>
+          <w:numId w:val="2"/>
+        </w:numPr>
+      </w:pPr>
+      <w:r>
+        <w:t>Ensure that markup is properly indented</w:t>
+      </w:r>
+    </w:p>
+    <w:p>
+      <w:pPr>
+        <w:pStyle w:val="ListParagraph"/>
+        <w:numPr>
+          <w:ilvl w:val="0"/>
+          <w:numId w:val="2"/>
+        </w:numPr>
+      </w:pPr>
+      <w:r>
+        <w:t>Ensure your markup is consistent</w:t>
+      </w:r>
+    </w:p>
+    <w:p>
+      <w:pPr>
+        <w:pStyle w:val="ListParagraph"/>
+        <w:numPr>
+          <w:ilvl w:val="0"/>
+          <w:numId w:val="2"/>
+        </w:numPr>
+      </w:pPr>
+      <w:r>
+        <w:t>If you have questions, never hesitate to ask</w:t>
+      </w:r>
+    </w:p>
+    <w:p/>
+    <w:p>
+      <w:pPr>
+        <w:rPr>
+          <w:i/>
+        </w:rPr>
+      </w:pPr>
+      <w:r>
+        <w:rPr>
+          <w:i/>
+        </w:rPr>
+        <w:t>:: CSS ::</w:t>
+      </w:r>
+    </w:p>
+    <w:p/>
+    <w:p>
+      <w:pPr>
+        <w:pStyle w:val="ListParagraph"/>
+        <w:numPr>
+          <w:ilvl w:val="0"/>
+          <w:numId w:val="2"/>
+        </w:numPr>
+      </w:pPr>
+      <w:r>
+        <w:t xml:space="preserve">Ensure that </w:t>
+      </w:r>
+      <w:r>
+        <w:t>styles</w:t>
+      </w:r>
+      <w:r>
+        <w:t xml:space="preserve"> </w:t>
+      </w:r>
+      <w:r>
+        <w:t>are</w:t>
+      </w:r>
+      <w:r>
+        <w:t xml:space="preserve"> properly indented</w:t>
+      </w:r>
+    </w:p>
+    <w:p>
+      <w:pPr>
+        <w:pStyle w:val="ListParagraph"/>
+        <w:numPr>
+          <w:ilvl w:val="0"/>
+          <w:numId w:val="2"/>
+        </w:numPr>
+      </w:pPr>
+      <w:r>
+        <w:t>Be consistent</w:t>
+      </w:r>
+    </w:p>
+    <w:p>
+      <w:pPr>
+        <w:pStyle w:val="ListParagraph"/>
+        <w:numPr>
+          <w:ilvl w:val="0"/>
+          <w:numId w:val="2"/>
+        </w:numPr>
+      </w:pPr>
+      <w:r>
+        <w:t>Keep styles organized</w:t>
+      </w:r>
+    </w:p>
+    <w:p>
+      <w:pPr>
+        <w:pStyle w:val="ListParagraph"/>
+        <w:numPr>
+          <w:ilvl w:val="0"/>
+          <w:numId w:val="2"/>
+        </w:numPr>
+      </w:pPr>
+      <w:r>
+        <w:t>Use multiple style classes when applicable</w:t>
+      </w:r>
+    </w:p>
+    <w:p>
+      <w:pPr>
+        <w:pStyle w:val="ListParagraph"/>
+        <w:numPr>
+          <w:ilvl w:val="0"/>
+          <w:numId w:val="2"/>
+        </w:numPr>
+      </w:pPr>
+      <w:r>
+        <w:t>Use Google Chrome’s Developer Tools to dynamically to make and view style updates</w:t>
+      </w:r>
+    </w:p>
+    <w:p>
+      <w:pPr>
+        <w:pStyle w:val="ListParagraph"/>
+        <w:numPr>
+          <w:ilvl w:val="0"/>
+          <w:numId w:val="2"/>
+        </w:numPr>
+      </w:pPr>
+      <w:r>
+        <w:t>Span specific styles across multiple stylesheets if you need to.</w:t>
+      </w:r>
+    </w:p>
+    <w:p>
+      <w:pPr>
+        <w:pStyle w:val="ListParagraph"/>
+        <w:numPr>
+          <w:ilvl w:val="0"/>
+          <w:numId w:val="2"/>
+        </w:numPr>
+      </w:pPr>
+      <w:r>
+        <w:t>If you have questions, never hesitate to ask</w:t>
+      </w:r>
+    </w:p>
+    <w:p/>
+    <w:p>
+      <w:pPr>
+        <w:rPr>
+          <w:i/>
+        </w:rPr>
+      </w:pPr>
+      <w:r>
+        <w:rPr>
+          <w:i/>
+        </w:rPr>
+        <w:t>:: JavaScript ::</w:t>
+      </w:r>
+    </w:p>
+    <w:p>
+      <w:pPr>
+        <w:rPr>
+          <w:i/>
+        </w:rPr>
+      </w:pPr>
+    </w:p>
+    <w:p>
+      <w:pPr>
+        <w:pStyle w:val="ListParagraph"/>
+        <w:numPr>
+          <w:ilvl w:val="0"/>
+          <w:numId w:val="4"/>
+        </w:numPr>
+      </w:pPr>
+      <w:r>
+        <w:t>All JavaScript should reside in JavaScript files located in the /js folder</w:t>
+      </w:r>
+    </w:p>
+    <w:p>
+      <w:pPr>
+        <w:pStyle w:val="ListParagraph"/>
+        <w:numPr>
+          <w:ilvl w:val="0"/>
+          <w:numId w:val="4"/>
+        </w:numPr>
+      </w:pPr>
+      <w:r>
+        <w:t>All Boolean variables should be named with the prefix “is” – ex. isOpen, isConnected</w:t>
+      </w:r>
+    </w:p>
+    <w:p>
+      <w:pPr>
+        <w:pStyle w:val="ListParagraph"/>
+        <w:numPr>
+          <w:ilvl w:val="0"/>
+          <w:numId w:val="4"/>
+        </w:numPr>
+      </w:pPr>
+      <w:r>
+        <w:t>Variable names should be appropriate and make sense to the developers who follow you original path</w:t>
+      </w:r>
+    </w:p>
+    <w:p>
+      <w:pPr>
+        <w:pStyle w:val="ListParagraph"/>
+        <w:numPr>
+          <w:ilvl w:val="0"/>
+          <w:numId w:val="4"/>
+        </w:numPr>
+      </w:pPr>
+      <w:r>
+        <w:t>Provide code commentary anywhere you feel is necessary, when in doubt – provide comments.</w:t>
+      </w:r>
+    </w:p>
+    <w:p>
+      <w:pPr>
+        <w:pStyle w:val="ListParagraph"/>
+        <w:numPr>
+          <w:ilvl w:val="0"/>
+          <w:numId w:val="4"/>
+        </w:numPr>
+      </w:pPr>
+      <w:r>
+        <w:t>Ensure that code is properly indented</w:t>
+      </w:r>
+    </w:p>
+    <w:p/>
+    <w:p/>
+    <w:p>
+      <w:pPr>
+        <w:rPr>
+          <w:i/>
+        </w:rPr>
+      </w:pPr>
+      <w:r>
+        <w:rPr>
+          <w:i/>
+        </w:rPr>
+        <w:t>:: Developer Expectations ::</w:t>
+      </w:r>
+    </w:p>
+    <w:p>
+      <w:pPr>
+        <w:rPr>
+          <w:i/>
+        </w:rPr>
+      </w:pPr>
+    </w:p>
+    <w:p>
+      <w:pPr>
+        <w:pStyle w:val="ListParagraph"/>
+        <w:numPr>
+          <w:ilvl w:val="0"/>
+          <w:numId w:val="5"/>
+        </w:numPr>
+      </w:pPr>
+      <w:r>
+        <w:t>Developers are expected to write legible and maintainable code, regardless of the obstacles.  If you need help, feel to free to ask</w:t>
+      </w:r>
+    </w:p>
+    <w:p>
+      <w:pPr>
+        <w:pStyle w:val="ListParagraph"/>
+        <w:numPr>
+          <w:ilvl w:val="0"/>
+          <w:numId w:val="5"/>
+        </w:numPr>
+      </w:pPr>
+      <w:r>
+        <w:t>Developers should never commit code that has yet to be tested</w:t>
+      </w:r>
+    </w:p>
+    <w:p>
+      <w:pPr>
+        <w:pStyle w:val="ListParagraph"/>
+        <w:numPr>
+          <w:ilvl w:val="0"/>
+          <w:numId w:val="5"/>
+        </w:numPr>
+      </w:pPr>
+      <w:r>
+        <w:t xml:space="preserve">Developers should not critique the code style or output of their peers, writing an application requires a group of developers who respect each others’ effort and work. </w:t>
+      </w:r>
+    </w:p>
+    <w:p>
+      <w:pPr>
+        <w:pStyle w:val="ListParagraph"/>
+        <w:numPr>
+          <w:ilvl w:val="0"/>
+          <w:numId w:val="5"/>
+        </w:numPr>
+      </w:pPr>
+      <w:r>
+        <w:t>Developers should have fun and learn as much as they can – this is the best job in the world.</w:t>
+      </w:r>
       <w:bookmarkStart w:id="0" w:name="_GoBack"/>
       <w:bookmarkEnd w:id="0"/>
     </w:p>
+    <w:p/>
+    <w:p/>
+    <w:p/>
     <w:sectPr>
       <w:pgSz w:w="12240" w:h="15840"/>
       <w:pgMar w:top="1440" w:right="1800" w:bottom="1440" w:left="1800" w:header="720" w:footer="720" w:gutter="0"/>
@@ -418,6 +921,458 @@
 <file path=word/numbering.xml><?xml version="1.0" encoding="utf-8"?>
 <w:numbering xmlns:wpc="http://schemas.microsoft.com/office/word/2010/wordprocessingCanvas" xmlns:mo="http://schemas.microsoft.com/office/mac/office/2008/main" xmlns:mc="http://schemas.openxmlformats.org/markup-compatibility/2006" xmlns:mv="urn:schemas-microsoft-com:mac:vml" xmlns:o="urn:schemas-microsoft-com:office:office" xmlns:r="http://schemas.openxmlformats.org/officeDocument/2006/relationships" xmlns:m="http://schemas.openxmlformats.org/officeDocument/2006/math" xmlns:v="urn:schemas-microsoft-com:vml" xmlns:wp14="http://schemas.microsoft.com/office/word/2010/wordprocessingDrawing" xmlns:wp="http://schemas.openxmlformats.org/drawingml/2006/wordprocessingDrawing" xmlns:w10="urn:schemas-microsoft-com:office:word" xmlns:w="http://schemas.openxmlformats.org/wordprocessingml/2006/main" xmlns:w14="http://schemas.microsoft.com/office/word/2010/wordml" xmlns:wpg="http://schemas.microsoft.com/office/word/2010/wordprocessingGroup" xmlns:wpi="http://schemas.microsoft.com/office/word/2010/wordprocessingInk" xmlns:wne="http://schemas.microsoft.com/office/word/2006/wordml" xmlns:wps="http://schemas.microsoft.com/office/word/2010/wordprocessingShape" mc:Ignorable="w14 wp14">
   <w:abstractNum w:abstractNumId="0">
+    <w:nsid w:val="1EF262B4"/>
+    <w:multiLevelType w:val="hybridMultilevel"/>
+    <w:tmpl w:val="CBC6E374"/>
+    <w:lvl w:ilvl="0" w:tplc="04090001">
+      <w:start w:val="1"/>
+      <w:numFmt w:val="bullet"/>
+      <w:lvlText w:val=""/>
+      <w:lvlJc w:val="left"/>
+      <w:pPr>
+        <w:ind w:left="720" w:hanging="360"/>
+      </w:pPr>
+      <w:rPr>
+        <w:rFonts w:ascii="Symbol" w:hAnsi="Symbol" w:hint="default"/>
+      </w:rPr>
+    </w:lvl>
+    <w:lvl w:ilvl="1" w:tplc="04090003" w:tentative="1">
+      <w:start w:val="1"/>
+      <w:numFmt w:val="bullet"/>
+      <w:lvlText w:val="o"/>
+      <w:lvlJc w:val="left"/>
+      <w:pPr>
+        <w:ind w:left="1440" w:hanging="360"/>
+      </w:pPr>
+      <w:rPr>
+        <w:rFonts w:ascii="Courier New" w:hAnsi="Courier New" w:hint="default"/>
+      </w:rPr>
+    </w:lvl>
+    <w:lvl w:ilvl="2" w:tplc="04090005" w:tentative="1">
+      <w:start w:val="1"/>
+      <w:numFmt w:val="bullet"/>
+      <w:lvlText w:val=""/>
+      <w:lvlJc w:val="left"/>
+      <w:pPr>
+        <w:ind w:left="2160" w:hanging="360"/>
+      </w:pPr>
+      <w:rPr>
+        <w:rFonts w:ascii="Wingdings" w:hAnsi="Wingdings" w:hint="default"/>
+      </w:rPr>
+    </w:lvl>
+    <w:lvl w:ilvl="3" w:tplc="04090001" w:tentative="1">
+      <w:start w:val="1"/>
+      <w:numFmt w:val="bullet"/>
+      <w:lvlText w:val=""/>
+      <w:lvlJc w:val="left"/>
+      <w:pPr>
+        <w:ind w:left="2880" w:hanging="360"/>
+      </w:pPr>
+      <w:rPr>
+        <w:rFonts w:ascii="Symbol" w:hAnsi="Symbol" w:hint="default"/>
+      </w:rPr>
+    </w:lvl>
+    <w:lvl w:ilvl="4" w:tplc="04090003" w:tentative="1">
+      <w:start w:val="1"/>
+      <w:numFmt w:val="bullet"/>
+      <w:lvlText w:val="o"/>
+      <w:lvlJc w:val="left"/>
+      <w:pPr>
+        <w:ind w:left="3600" w:hanging="360"/>
+      </w:pPr>
+      <w:rPr>
+        <w:rFonts w:ascii="Courier New" w:hAnsi="Courier New" w:hint="default"/>
+      </w:rPr>
+    </w:lvl>
+    <w:lvl w:ilvl="5" w:tplc="04090005" w:tentative="1">
+      <w:start w:val="1"/>
+      <w:numFmt w:val="bullet"/>
+      <w:lvlText w:val=""/>
+      <w:lvlJc w:val="left"/>
+      <w:pPr>
+        <w:ind w:left="4320" w:hanging="360"/>
+      </w:pPr>
+      <w:rPr>
+        <w:rFonts w:ascii="Wingdings" w:hAnsi="Wingdings" w:hint="default"/>
+      </w:rPr>
+    </w:lvl>
+    <w:lvl w:ilvl="6" w:tplc="04090001" w:tentative="1">
+      <w:start w:val="1"/>
+      <w:numFmt w:val="bullet"/>
+      <w:lvlText w:val=""/>
+      <w:lvlJc w:val="left"/>
+      <w:pPr>
+        <w:ind w:left="5040" w:hanging="360"/>
+      </w:pPr>
+      <w:rPr>
+        <w:rFonts w:ascii="Symbol" w:hAnsi="Symbol" w:hint="default"/>
+      </w:rPr>
+    </w:lvl>
+    <w:lvl w:ilvl="7" w:tplc="04090003" w:tentative="1">
+      <w:start w:val="1"/>
+      <w:numFmt w:val="bullet"/>
+      <w:lvlText w:val="o"/>
+      <w:lvlJc w:val="left"/>
+      <w:pPr>
+        <w:ind w:left="5760" w:hanging="360"/>
+      </w:pPr>
+      <w:rPr>
+        <w:rFonts w:ascii="Courier New" w:hAnsi="Courier New" w:hint="default"/>
+      </w:rPr>
+    </w:lvl>
+    <w:lvl w:ilvl="8" w:tplc="04090005" w:tentative="1">
+      <w:start w:val="1"/>
+      <w:numFmt w:val="bullet"/>
+      <w:lvlText w:val=""/>
+      <w:lvlJc w:val="left"/>
+      <w:pPr>
+        <w:ind w:left="6480" w:hanging="360"/>
+      </w:pPr>
+      <w:rPr>
+        <w:rFonts w:ascii="Wingdings" w:hAnsi="Wingdings" w:hint="default"/>
+      </w:rPr>
+    </w:lvl>
+  </w:abstractNum>
+  <w:abstractNum w:abstractNumId="1">
+    <w:nsid w:val="26624761"/>
+    <w:multiLevelType w:val="hybridMultilevel"/>
+    <w:tmpl w:val="31C83FAA"/>
+    <w:lvl w:ilvl="0" w:tplc="04090001">
+      <w:start w:val="1"/>
+      <w:numFmt w:val="bullet"/>
+      <w:lvlText w:val=""/>
+      <w:lvlJc w:val="left"/>
+      <w:pPr>
+        <w:ind w:left="720" w:hanging="360"/>
+      </w:pPr>
+      <w:rPr>
+        <w:rFonts w:ascii="Symbol" w:hAnsi="Symbol" w:hint="default"/>
+      </w:rPr>
+    </w:lvl>
+    <w:lvl w:ilvl="1" w:tplc="04090003" w:tentative="1">
+      <w:start w:val="1"/>
+      <w:numFmt w:val="bullet"/>
+      <w:lvlText w:val="o"/>
+      <w:lvlJc w:val="left"/>
+      <w:pPr>
+        <w:ind w:left="1440" w:hanging="360"/>
+      </w:pPr>
+      <w:rPr>
+        <w:rFonts w:ascii="Courier New" w:hAnsi="Courier New" w:hint="default"/>
+      </w:rPr>
+    </w:lvl>
+    <w:lvl w:ilvl="2" w:tplc="04090005" w:tentative="1">
+      <w:start w:val="1"/>
+      <w:numFmt w:val="bullet"/>
+      <w:lvlText w:val=""/>
+      <w:lvlJc w:val="left"/>
+      <w:pPr>
+        <w:ind w:left="2160" w:hanging="360"/>
+      </w:pPr>
+      <w:rPr>
+        <w:rFonts w:ascii="Wingdings" w:hAnsi="Wingdings" w:hint="default"/>
+      </w:rPr>
+    </w:lvl>
+    <w:lvl w:ilvl="3" w:tplc="04090001" w:tentative="1">
+      <w:start w:val="1"/>
+      <w:numFmt w:val="bullet"/>
+      <w:lvlText w:val=""/>
+      <w:lvlJc w:val="left"/>
+      <w:pPr>
+        <w:ind w:left="2880" w:hanging="360"/>
+      </w:pPr>
+      <w:rPr>
+        <w:rFonts w:ascii="Symbol" w:hAnsi="Symbol" w:hint="default"/>
+      </w:rPr>
+    </w:lvl>
+    <w:lvl w:ilvl="4" w:tplc="04090003" w:tentative="1">
+      <w:start w:val="1"/>
+      <w:numFmt w:val="bullet"/>
+      <w:lvlText w:val="o"/>
+      <w:lvlJc w:val="left"/>
+      <w:pPr>
+        <w:ind w:left="3600" w:hanging="360"/>
+      </w:pPr>
+      <w:rPr>
+        <w:rFonts w:ascii="Courier New" w:hAnsi="Courier New" w:hint="default"/>
+      </w:rPr>
+    </w:lvl>
+    <w:lvl w:ilvl="5" w:tplc="04090005" w:tentative="1">
+      <w:start w:val="1"/>
+      <w:numFmt w:val="bullet"/>
+      <w:lvlText w:val=""/>
+      <w:lvlJc w:val="left"/>
+      <w:pPr>
+        <w:ind w:left="4320" w:hanging="360"/>
+      </w:pPr>
+      <w:rPr>
+        <w:rFonts w:ascii="Wingdings" w:hAnsi="Wingdings" w:hint="default"/>
+      </w:rPr>
+    </w:lvl>
+    <w:lvl w:ilvl="6" w:tplc="04090001" w:tentative="1">
+      <w:start w:val="1"/>
+      <w:numFmt w:val="bullet"/>
+      <w:lvlText w:val=""/>
+      <w:lvlJc w:val="left"/>
+      <w:pPr>
+        <w:ind w:left="5040" w:hanging="360"/>
+      </w:pPr>
+      <w:rPr>
+        <w:rFonts w:ascii="Symbol" w:hAnsi="Symbol" w:hint="default"/>
+      </w:rPr>
+    </w:lvl>
+    <w:lvl w:ilvl="7" w:tplc="04090003" w:tentative="1">
+      <w:start w:val="1"/>
+      <w:numFmt w:val="bullet"/>
+      <w:lvlText w:val="o"/>
+      <w:lvlJc w:val="left"/>
+      <w:pPr>
+        <w:ind w:left="5760" w:hanging="360"/>
+      </w:pPr>
+      <w:rPr>
+        <w:rFonts w:ascii="Courier New" w:hAnsi="Courier New" w:hint="default"/>
+      </w:rPr>
+    </w:lvl>
+    <w:lvl w:ilvl="8" w:tplc="04090005" w:tentative="1">
+      <w:start w:val="1"/>
+      <w:numFmt w:val="bullet"/>
+      <w:lvlText w:val=""/>
+      <w:lvlJc w:val="left"/>
+      <w:pPr>
+        <w:ind w:left="6480" w:hanging="360"/>
+      </w:pPr>
+      <w:rPr>
+        <w:rFonts w:ascii="Wingdings" w:hAnsi="Wingdings" w:hint="default"/>
+      </w:rPr>
+    </w:lvl>
+  </w:abstractNum>
+  <w:abstractNum w:abstractNumId="2">
+    <w:nsid w:val="2A6F24B4"/>
+    <w:multiLevelType w:val="hybridMultilevel"/>
+    <w:tmpl w:val="845C642E"/>
+    <w:lvl w:ilvl="0" w:tplc="04090001">
+      <w:start w:val="1"/>
+      <w:numFmt w:val="bullet"/>
+      <w:lvlText w:val=""/>
+      <w:lvlJc w:val="left"/>
+      <w:pPr>
+        <w:ind w:left="720" w:hanging="360"/>
+      </w:pPr>
+      <w:rPr>
+        <w:rFonts w:ascii="Symbol" w:hAnsi="Symbol" w:hint="default"/>
+      </w:rPr>
+    </w:lvl>
+    <w:lvl w:ilvl="1" w:tplc="04090003" w:tentative="1">
+      <w:start w:val="1"/>
+      <w:numFmt w:val="bullet"/>
+      <w:lvlText w:val="o"/>
+      <w:lvlJc w:val="left"/>
+      <w:pPr>
+        <w:ind w:left="1440" w:hanging="360"/>
+      </w:pPr>
+      <w:rPr>
+        <w:rFonts w:ascii="Courier New" w:hAnsi="Courier New" w:hint="default"/>
+      </w:rPr>
+    </w:lvl>
+    <w:lvl w:ilvl="2" w:tplc="04090005" w:tentative="1">
+      <w:start w:val="1"/>
+      <w:numFmt w:val="bullet"/>
+      <w:lvlText w:val=""/>
+      <w:lvlJc w:val="left"/>
+      <w:pPr>
+        <w:ind w:left="2160" w:hanging="360"/>
+      </w:pPr>
+      <w:rPr>
+        <w:rFonts w:ascii="Wingdings" w:hAnsi="Wingdings" w:hint="default"/>
+      </w:rPr>
+    </w:lvl>
+    <w:lvl w:ilvl="3" w:tplc="04090001" w:tentative="1">
+      <w:start w:val="1"/>
+      <w:numFmt w:val="bullet"/>
+      <w:lvlText w:val=""/>
+      <w:lvlJc w:val="left"/>
+      <w:pPr>
+        <w:ind w:left="2880" w:hanging="360"/>
+      </w:pPr>
+      <w:rPr>
+        <w:rFonts w:ascii="Symbol" w:hAnsi="Symbol" w:hint="default"/>
+      </w:rPr>
+    </w:lvl>
+    <w:lvl w:ilvl="4" w:tplc="04090003" w:tentative="1">
+      <w:start w:val="1"/>
+      <w:numFmt w:val="bullet"/>
+      <w:lvlText w:val="o"/>
+      <w:lvlJc w:val="left"/>
+      <w:pPr>
+        <w:ind w:left="3600" w:hanging="360"/>
+      </w:pPr>
+      <w:rPr>
+        <w:rFonts w:ascii="Courier New" w:hAnsi="Courier New" w:hint="default"/>
+      </w:rPr>
+    </w:lvl>
+    <w:lvl w:ilvl="5" w:tplc="04090005" w:tentative="1">
+      <w:start w:val="1"/>
+      <w:numFmt w:val="bullet"/>
+      <w:lvlText w:val=""/>
+      <w:lvlJc w:val="left"/>
+      <w:pPr>
+        <w:ind w:left="4320" w:hanging="360"/>
+      </w:pPr>
+      <w:rPr>
+        <w:rFonts w:ascii="Wingdings" w:hAnsi="Wingdings" w:hint="default"/>
+      </w:rPr>
+    </w:lvl>
+    <w:lvl w:ilvl="6" w:tplc="04090001" w:tentative="1">
+      <w:start w:val="1"/>
+      <w:numFmt w:val="bullet"/>
+      <w:lvlText w:val=""/>
+      <w:lvlJc w:val="left"/>
+      <w:pPr>
+        <w:ind w:left="5040" w:hanging="360"/>
+      </w:pPr>
+      <w:rPr>
+        <w:rFonts w:ascii="Symbol" w:hAnsi="Symbol" w:hint="default"/>
+      </w:rPr>
+    </w:lvl>
+    <w:lvl w:ilvl="7" w:tplc="04090003" w:tentative="1">
+      <w:start w:val="1"/>
+      <w:numFmt w:val="bullet"/>
+      <w:lvlText w:val="o"/>
+      <w:lvlJc w:val="left"/>
+      <w:pPr>
+        <w:ind w:left="5760" w:hanging="360"/>
+      </w:pPr>
+      <w:rPr>
+        <w:rFonts w:ascii="Courier New" w:hAnsi="Courier New" w:hint="default"/>
+      </w:rPr>
+    </w:lvl>
+    <w:lvl w:ilvl="8" w:tplc="04090005" w:tentative="1">
+      <w:start w:val="1"/>
+      <w:numFmt w:val="bullet"/>
+      <w:lvlText w:val=""/>
+      <w:lvlJc w:val="left"/>
+      <w:pPr>
+        <w:ind w:left="6480" w:hanging="360"/>
+      </w:pPr>
+      <w:rPr>
+        <w:rFonts w:ascii="Wingdings" w:hAnsi="Wingdings" w:hint="default"/>
+      </w:rPr>
+    </w:lvl>
+  </w:abstractNum>
+  <w:abstractNum w:abstractNumId="3">
+    <w:nsid w:val="40C206F1"/>
+    <w:multiLevelType w:val="hybridMultilevel"/>
+    <w:tmpl w:val="DDF6DBD6"/>
+    <w:lvl w:ilvl="0" w:tplc="04090001">
+      <w:start w:val="1"/>
+      <w:numFmt w:val="bullet"/>
+      <w:lvlText w:val=""/>
+      <w:lvlJc w:val="left"/>
+      <w:pPr>
+        <w:ind w:left="720" w:hanging="360"/>
+      </w:pPr>
+      <w:rPr>
+        <w:rFonts w:ascii="Symbol" w:hAnsi="Symbol" w:hint="default"/>
+      </w:rPr>
+    </w:lvl>
+    <w:lvl w:ilvl="1" w:tplc="04090003">
+      <w:start w:val="1"/>
+      <w:numFmt w:val="bullet"/>
+      <w:lvlText w:val="o"/>
+      <w:lvlJc w:val="left"/>
+      <w:pPr>
+        <w:ind w:left="1440" w:hanging="360"/>
+      </w:pPr>
+      <w:rPr>
+        <w:rFonts w:ascii="Courier New" w:hAnsi="Courier New" w:hint="default"/>
+      </w:rPr>
+    </w:lvl>
+    <w:lvl w:ilvl="2" w:tplc="04090005" w:tentative="1">
+      <w:start w:val="1"/>
+      <w:numFmt w:val="bullet"/>
+      <w:lvlText w:val=""/>
+      <w:lvlJc w:val="left"/>
+      <w:pPr>
+        <w:ind w:left="2160" w:hanging="360"/>
+      </w:pPr>
+      <w:rPr>
+        <w:rFonts w:ascii="Wingdings" w:hAnsi="Wingdings" w:hint="default"/>
+      </w:rPr>
+    </w:lvl>
+    <w:lvl w:ilvl="3" w:tplc="04090001" w:tentative="1">
+      <w:start w:val="1"/>
+      <w:numFmt w:val="bullet"/>
+      <w:lvlText w:val=""/>
+      <w:lvlJc w:val="left"/>
+      <w:pPr>
+        <w:ind w:left="2880" w:hanging="360"/>
+      </w:pPr>
+      <w:rPr>
+        <w:rFonts w:ascii="Symbol" w:hAnsi="Symbol" w:hint="default"/>
+      </w:rPr>
+    </w:lvl>
+    <w:lvl w:ilvl="4" w:tplc="04090003" w:tentative="1">
+      <w:start w:val="1"/>
+      <w:numFmt w:val="bullet"/>
+      <w:lvlText w:val="o"/>
+      <w:lvlJc w:val="left"/>
+      <w:pPr>
+        <w:ind w:left="3600" w:hanging="360"/>
+      </w:pPr>
+      <w:rPr>
+        <w:rFonts w:ascii="Courier New" w:hAnsi="Courier New" w:hint="default"/>
+      </w:rPr>
+    </w:lvl>
+    <w:lvl w:ilvl="5" w:tplc="04090005" w:tentative="1">
+      <w:start w:val="1"/>
+      <w:numFmt w:val="bullet"/>
+      <w:lvlText w:val=""/>
+      <w:lvlJc w:val="left"/>
+      <w:pPr>
+        <w:ind w:left="4320" w:hanging="360"/>
+      </w:pPr>
+      <w:rPr>
+        <w:rFonts w:ascii="Wingdings" w:hAnsi="Wingdings" w:hint="default"/>
+      </w:rPr>
+    </w:lvl>
+    <w:lvl w:ilvl="6" w:tplc="04090001" w:tentative="1">
+      <w:start w:val="1"/>
+      <w:numFmt w:val="bullet"/>
+      <w:lvlText w:val=""/>
+      <w:lvlJc w:val="left"/>
+      <w:pPr>
+        <w:ind w:left="5040" w:hanging="360"/>
+      </w:pPr>
+      <w:rPr>
+        <w:rFonts w:ascii="Symbol" w:hAnsi="Symbol" w:hint="default"/>
+      </w:rPr>
+    </w:lvl>
+    <w:lvl w:ilvl="7" w:tplc="04090003" w:tentative="1">
+      <w:start w:val="1"/>
+      <w:numFmt w:val="bullet"/>
+      <w:lvlText w:val="o"/>
+      <w:lvlJc w:val="left"/>
+      <w:pPr>
+        <w:ind w:left="5760" w:hanging="360"/>
+      </w:pPr>
+      <w:rPr>
+        <w:rFonts w:ascii="Courier New" w:hAnsi="Courier New" w:hint="default"/>
+      </w:rPr>
+    </w:lvl>
+    <w:lvl w:ilvl="8" w:tplc="04090005" w:tentative="1">
+      <w:start w:val="1"/>
+      <w:numFmt w:val="bullet"/>
+      <w:lvlText w:val=""/>
+      <w:lvlJc w:val="left"/>
+      <w:pPr>
+        <w:ind w:left="6480" w:hanging="360"/>
+      </w:pPr>
+      <w:rPr>
+        <w:rFonts w:ascii="Wingdings" w:hAnsi="Wingdings" w:hint="default"/>
+      </w:rPr>
+    </w:lvl>
+  </w:abstractNum>
+  <w:abstractNum w:abstractNumId="4">
     <w:nsid w:val="68305121"/>
     <w:multiLevelType w:val="hybridMultilevel"/>
     <w:tmpl w:val="3EF00F8A"/>
@@ -531,7 +1486,19 @@
     </w:lvl>
   </w:abstractNum>
   <w:num w:numId="1">
+    <w:abstractNumId w:val="4"/>
+  </w:num>
+  <w:num w:numId="2">
+    <w:abstractNumId w:val="3"/>
+  </w:num>
+  <w:num w:numId="3">
     <w:abstractNumId w:val="0"/>
+  </w:num>
+  <w:num w:numId="4">
+    <w:abstractNumId w:val="1"/>
+  </w:num>
+  <w:num w:numId="5">
+    <w:abstractNumId w:val="2"/>
   </w:num>
 </w:numbering>
 </file>
@@ -780,6 +1747,19 @@
       <w:szCs w:val="18"/>
     </w:rPr>
   </w:style>
+  <w:style w:type="character" w:styleId="HTMLCode">
+    <w:name w:val="HTML Code"/>
+    <w:basedOn w:val="DefaultParagraphFont"/>
+    <w:uiPriority w:val="99"/>
+    <w:semiHidden/>
+    <w:unhideWhenUsed/>
+    <w:rsid w:val="0000678B"/>
+    <w:rPr>
+      <w:rFonts w:ascii="Courier" w:eastAsiaTheme="minorEastAsia" w:hAnsi="Courier" w:cs="Courier"/>
+      <w:sz w:val="20"/>
+      <w:szCs w:val="20"/>
+    </w:rPr>
+  </w:style>
 </w:styles>
 </file>
 
@@ -1025,6 +2005,19 @@
       <w:rFonts w:ascii="Lucida Grande" w:hAnsi="Lucida Grande"/>
       <w:sz w:val="18"/>
       <w:szCs w:val="18"/>
+    </w:rPr>
+  </w:style>
+  <w:style w:type="character" w:styleId="HTMLCode">
+    <w:name w:val="HTML Code"/>
+    <w:basedOn w:val="DefaultParagraphFont"/>
+    <w:uiPriority w:val="99"/>
+    <w:semiHidden/>
+    <w:unhideWhenUsed/>
+    <w:rsid w:val="0000678B"/>
+    <w:rPr>
+      <w:rFonts w:ascii="Courier" w:eastAsiaTheme="minorEastAsia" w:hAnsi="Courier" w:cs="Courier"/>
+      <w:sz w:val="20"/>
+      <w:szCs w:val="20"/>
     </w:rPr>
   </w:style>
 </w:styles>

</xml_diff>

<commit_message>
Updated high level coding standards to the developer document
</commit_message>
<xml_diff>
--- a/icStars_development_guide.docx
+++ b/icStars_development_guide.docx
@@ -408,6 +408,8 @@
       <w:r>
         <w:t>/mobilesrc/android/assets/www/img/apple.png</w:t>
       </w:r>
+      <w:bookmarkStart w:id="0" w:name="_GoBack"/>
+      <w:bookmarkEnd w:id="0"/>
     </w:p>
     <w:p>
       <w:r>
@@ -550,7 +552,13 @@
         </w:numPr>
       </w:pPr>
       <w:r>
-        <w:t>Do not create any Javascript between &lt;script&gt; tags in HTML markup</w:t>
+        <w:t xml:space="preserve">Do not create any </w:t>
+      </w:r>
+      <w:r>
+        <w:t>JavaScript</w:t>
+      </w:r>
+      <w:r>
+        <w:t xml:space="preserve"> between &lt;script&gt; tags in HTML markup</w:t>
       </w:r>
     </w:p>
     <w:p>
@@ -737,7 +745,13 @@
         </w:numPr>
       </w:pPr>
       <w:r>
-        <w:t>Span specific styles across multiple stylesheets if you need to.</w:t>
+        <w:t xml:space="preserve">Span specific styles across multiple </w:t>
+      </w:r>
+      <w:r>
+        <w:t>style sheets</w:t>
+      </w:r>
+      <w:r>
+        <w:t xml:space="preserve"> if you need to.</w:t>
       </w:r>
     </w:p>
     <w:p>
@@ -888,7 +902,13 @@
         </w:numPr>
       </w:pPr>
       <w:r>
-        <w:t xml:space="preserve">Developers should not critique the code style or output of their peers, writing an application requires a group of developers who respect each others’ effort and work. </w:t>
+        <w:t xml:space="preserve">Developers should not critique the code style or output of their peers, writing an application requires a group of developers who respect each </w:t>
+      </w:r>
+      <w:r>
+        <w:t>other’s</w:t>
+      </w:r>
+      <w:r>
+        <w:t xml:space="preserve"> effort and work. </w:t>
       </w:r>
     </w:p>
     <w:p>
@@ -902,8 +922,6 @@
       <w:r>
         <w:t>Developers should have fun and learn as much as they can – this is the best job in the world.</w:t>
       </w:r>
-      <w:bookmarkStart w:id="0" w:name="_GoBack"/>
-      <w:bookmarkEnd w:id="0"/>
     </w:p>
     <w:p/>
     <w:p/>

</xml_diff>

<commit_message>
Updated developer setup doc to includes instructions on how to disable web security Added a sample application - sample.html Added html files for main and about pages
</commit_message>
<xml_diff>
--- a/icStars_development_guide.docx
+++ b/icStars_development_guide.docx
@@ -66,9 +66,116 @@
         </w:r>
       </w:hyperlink>
       <w:r>
-        <w:t xml:space="preserve"> – required for JavaScript/CSS debugging</w:t>
-      </w:r>
-    </w:p>
+        <w:t xml:space="preserve"> – requi</w:t>
+      </w:r>
+      <w:bookmarkStart w:id="0" w:name="_GoBack"/>
+      <w:bookmarkEnd w:id="0"/>
+      <w:r>
+        <w:t>red for JavaScript/CSS debugging</w:t>
+      </w:r>
+    </w:p>
+    <w:p/>
+    <w:p>
+      <w:r>
+        <w:t>Ensure to disable web security when you want to view/debug your markup and JavaScript in Chrome.</w:t>
+      </w:r>
+    </w:p>
+    <w:p/>
+    <w:p>
+      <w:pPr>
+        <w:rPr>
+          <w:highlight w:val="yellow"/>
+        </w:rPr>
+      </w:pPr>
+      <w:r>
+        <w:rPr>
+          <w:highlight w:val="yellow"/>
+        </w:rPr>
+        <w:t>From a mac:</w:t>
+      </w:r>
+    </w:p>
+    <w:p>
+      <w:pPr>
+        <w:rPr>
+          <w:highlight w:val="yellow"/>
+        </w:rPr>
+      </w:pPr>
+    </w:p>
+    <w:p>
+      <w:pPr>
+        <w:rPr>
+          <w:rFonts w:ascii="Menlo Regular" w:hAnsi="Menlo Regular" w:cs="Menlo Regular"/>
+          <w:i/>
+          <w:color w:val="000000"/>
+          <w:sz w:val="22"/>
+          <w:szCs w:val="22"/>
+          <w:highlight w:val="yellow"/>
+        </w:rPr>
+      </w:pPr>
+      <w:r>
+        <w:rPr>
+          <w:rFonts w:ascii="Menlo Regular" w:hAnsi="Menlo Regular" w:cs="Menlo Regular"/>
+          <w:i/>
+          <w:color w:val="000000"/>
+          <w:sz w:val="22"/>
+          <w:szCs w:val="22"/>
+          <w:highlight w:val="yellow"/>
+        </w:rPr>
+        <w:t>open -a Google\ Chrome --args --disable-web-security</w:t>
+      </w:r>
+    </w:p>
+    <w:p>
+      <w:pPr>
+        <w:rPr>
+          <w:rFonts w:ascii="Menlo Regular" w:hAnsi="Menlo Regular" w:cs="Menlo Regular"/>
+          <w:color w:val="000000"/>
+          <w:sz w:val="22"/>
+          <w:szCs w:val="22"/>
+          <w:highlight w:val="yellow"/>
+        </w:rPr>
+      </w:pPr>
+    </w:p>
+    <w:p>
+      <w:pPr>
+        <w:rPr>
+          <w:highlight w:val="yellow"/>
+        </w:rPr>
+      </w:pPr>
+      <w:r>
+        <w:rPr>
+          <w:highlight w:val="yellow"/>
+        </w:rPr>
+        <w:t>From a PC:</w:t>
+      </w:r>
+    </w:p>
+    <w:p>
+      <w:pPr>
+        <w:rPr>
+          <w:highlight w:val="yellow"/>
+        </w:rPr>
+      </w:pPr>
+    </w:p>
+    <w:p>
+      <w:pPr>
+        <w:rPr>
+          <w:rFonts w:ascii="Menlo Regular" w:hAnsi="Menlo Regular" w:cs="Menlo Regular"/>
+          <w:i/>
+          <w:sz w:val="22"/>
+          <w:szCs w:val="22"/>
+        </w:rPr>
+      </w:pPr>
+      <w:r>
+        <w:rPr>
+          <w:rFonts w:ascii="Menlo Regular" w:hAnsi="Menlo Regular" w:cs="Menlo Regular"/>
+          <w:i/>
+          <w:sz w:val="22"/>
+          <w:szCs w:val="22"/>
+          <w:highlight w:val="yellow"/>
+        </w:rPr>
+        <w:t>chrome.exe --disable-web-security</w:t>
+      </w:r>
+    </w:p>
+    <w:p/>
     <w:p>
       <w:hyperlink r:id="rId7" w:history="1">
         <w:r>
@@ -91,6 +198,7 @@
         <w:rPr>
           <w:noProof/>
         </w:rPr>
+        <w:lastRenderedPageBreak/>
         <w:drawing>
           <wp:inline distT="0" distB="0" distL="0" distR="0" wp14:anchorId="05AEF6B4" wp14:editId="243B0EEA">
             <wp:extent cx="2622854" cy="4343400"/>
@@ -727,8 +835,6 @@
       <w:r>
         <w:t>Be consistent</w:t>
       </w:r>
-      <w:bookmarkStart w:id="0" w:name="_GoBack"/>
-      <w:bookmarkEnd w:id="0"/>
     </w:p>
     <w:p>
       <w:pPr>

</xml_diff>